<commit_message>
Terminei o artigo e alterei a fomatacao
</commit_message>
<xml_diff>
--- a/Inferno de Jarba.docx
+++ b/Inferno de Jarba.docx
@@ -19,268 +19,692 @@
         </w:rPr>
         <w:t>Inferno Jarbas</w:t>
       </w:r>
+    </w:p>
+    <w:p>
+      <w:pPr>
+        <w:spacing w:line="240" w:lineRule="auto"/>
+        <w:jc w:val="both"/>
+        <w:rPr>
+          <w:rFonts w:cstheme="minorHAnsi"/>
+          <w:sz w:val="24"/>
+          <w:szCs w:val="24"/>
+        </w:rPr>
+      </w:pPr>
+      <w:r>
+        <w:rPr>
+          <w:sz w:val="24"/>
+          <w:szCs w:val="24"/>
+        </w:rPr>
+        <w:t xml:space="preserve">O inferno </w:t>
+      </w:r>
+      <w:r>
+        <w:rPr>
+          <w:sz w:val="24"/>
+          <w:szCs w:val="24"/>
+        </w:rPr>
+        <w:t xml:space="preserve">Jarbas das dependências é algo terrível pois quanto mais o sistema cresce, mais pacotes são adicionados </w:t>
+      </w:r>
+      <w:r>
+        <w:rPr>
+          <w:rFonts w:cstheme="minorHAnsi"/>
+          <w:iCs/>
+          <w:spacing w:val="-5"/>
+          <w:sz w:val="24"/>
+          <w:szCs w:val="24"/>
+          <w:shd w:val="clear" w:color="auto" w:fill="FFFFFF"/>
+        </w:rPr>
+        <w:t xml:space="preserve">a ele, </w:t>
+      </w:r>
+      <w:r>
+        <w:rPr>
+          <w:rFonts w:cstheme="minorHAnsi"/>
+          <w:iCs/>
+          <w:spacing w:val="-5"/>
+          <w:sz w:val="24"/>
+          <w:szCs w:val="24"/>
+          <w:shd w:val="clear" w:color="auto" w:fill="FFFFFF"/>
+        </w:rPr>
+        <w:t xml:space="preserve">por isso será </w:t>
+      </w:r>
+      <w:r>
+        <w:rPr>
+          <w:rFonts w:cstheme="minorHAnsi"/>
+          <w:iCs/>
+          <w:spacing w:val="-5"/>
+          <w:sz w:val="24"/>
+          <w:szCs w:val="24"/>
+          <w:shd w:val="clear" w:color="auto" w:fill="FFFFFF"/>
+        </w:rPr>
+        <w:t xml:space="preserve">maior a possibilidade de, um dia, </w:t>
+      </w:r>
+      <w:r>
+        <w:rPr>
+          <w:rFonts w:cstheme="minorHAnsi"/>
+          <w:iCs/>
+          <w:spacing w:val="-5"/>
+          <w:sz w:val="24"/>
+          <w:szCs w:val="24"/>
+          <w:shd w:val="clear" w:color="auto" w:fill="FFFFFF"/>
+        </w:rPr>
+        <w:t xml:space="preserve">você encontrar-se em grande </w:t>
+      </w:r>
+      <w:r>
+        <w:rPr>
+          <w:rFonts w:cstheme="minorHAnsi"/>
+          <w:iCs/>
+          <w:spacing w:val="-5"/>
+          <w:sz w:val="24"/>
+          <w:szCs w:val="24"/>
+          <w:shd w:val="clear" w:color="auto" w:fill="FFFFFF"/>
+        </w:rPr>
+        <w:t>desespero.</w:t>
+      </w:r>
+      <w:r>
+        <w:rPr>
+          <w:rFonts w:cstheme="minorHAnsi"/>
+          <w:iCs/>
+          <w:spacing w:val="-5"/>
+          <w:sz w:val="24"/>
+          <w:szCs w:val="24"/>
+          <w:shd w:val="clear" w:color="auto" w:fill="FFFFFF"/>
+        </w:rPr>
+        <w:t xml:space="preserve"> </w:t>
+      </w:r>
+      <w:r>
+        <w:rPr>
+          <w:rFonts w:asciiTheme="majorHAnsi" w:hAnsiTheme="majorHAnsi" w:cstheme="majorHAnsi"/>
+          <w:color w:val="000000"/>
+          <w:sz w:val="24"/>
+          <w:szCs w:val="24"/>
+        </w:rPr>
+        <w:t xml:space="preserve">Em </w:t>
+      </w:r>
+      <w:r>
+        <w:rPr>
+          <w:rFonts w:cstheme="minorHAnsi"/>
+          <w:color w:val="000000"/>
+          <w:sz w:val="24"/>
+          <w:szCs w:val="24"/>
+        </w:rPr>
+        <w:t>sistemas com muitas dependências, lançar novos pacotes de versões pode se tornar rapidamente um pesadelo. Se as especificações das dependências são muito amarradas você corre o risco de um bloqueio de versão</w:t>
+      </w:r>
+      <w:r>
+        <w:rPr>
+          <w:rFonts w:cstheme="minorHAnsi"/>
+          <w:sz w:val="24"/>
+          <w:szCs w:val="24"/>
+        </w:rPr>
+        <w:t>.</w:t>
+      </w:r>
+    </w:p>
+    <w:p>
+      <w:pPr>
+        <w:spacing w:line="240" w:lineRule="auto"/>
+        <w:jc w:val="both"/>
+        <w:rPr>
+          <w:sz w:val="24"/>
+          <w:szCs w:val="24"/>
+        </w:rPr>
+      </w:pPr>
+      <w:r>
+        <w:rPr>
+          <w:sz w:val="24"/>
+          <w:szCs w:val="24"/>
+        </w:rPr>
+        <w:t xml:space="preserve">No caso Jarbas era usado o </w:t>
+      </w:r>
+      <w:proofErr w:type="spellStart"/>
+      <w:r>
+        <w:rPr>
+          <w:sz w:val="24"/>
+          <w:szCs w:val="24"/>
+        </w:rPr>
+        <w:t>PyUp</w:t>
+      </w:r>
+      <w:proofErr w:type="spellEnd"/>
+      <w:r>
+        <w:rPr>
+          <w:sz w:val="24"/>
+          <w:szCs w:val="24"/>
+        </w:rPr>
+        <w:t xml:space="preserve"> para manter a lista de dependências atualizadas automaticamente.</w:t>
+      </w:r>
+    </w:p>
+    <w:p>
+      <w:pPr>
+        <w:spacing w:line="240" w:lineRule="auto"/>
+        <w:jc w:val="both"/>
+        <w:rPr>
+          <w:sz w:val="24"/>
+          <w:szCs w:val="24"/>
+        </w:rPr>
+      </w:pPr>
+      <w:r>
+        <w:rPr>
+          <w:sz w:val="24"/>
+          <w:szCs w:val="24"/>
+        </w:rPr>
+        <w:t xml:space="preserve">Um pacote que usamos, o </w:t>
+      </w:r>
+      <w:proofErr w:type="spellStart"/>
+      <w:r>
+        <w:rPr>
+          <w:b/>
+          <w:sz w:val="24"/>
+          <w:szCs w:val="24"/>
+        </w:rPr>
+        <w:t>reprint</w:t>
+      </w:r>
+      <w:proofErr w:type="spellEnd"/>
+      <w:r>
+        <w:rPr>
+          <w:b/>
+          <w:sz w:val="24"/>
+          <w:szCs w:val="24"/>
+        </w:rPr>
+        <w:t xml:space="preserve">, </w:t>
+      </w:r>
+      <w:r>
+        <w:rPr>
+          <w:sz w:val="24"/>
+          <w:szCs w:val="24"/>
+        </w:rPr>
+        <w:t>l</w:t>
+      </w:r>
+      <w:r>
+        <w:rPr>
+          <w:sz w:val="24"/>
+          <w:szCs w:val="24"/>
+        </w:rPr>
+        <w:t>anç</w:t>
+      </w:r>
+      <w:r>
+        <w:rPr>
+          <w:sz w:val="24"/>
+          <w:szCs w:val="24"/>
+        </w:rPr>
+        <w:t>ou uma versão</w:t>
+      </w:r>
+      <w:r>
+        <w:rPr>
+          <w:sz w:val="24"/>
+          <w:szCs w:val="24"/>
+        </w:rPr>
+        <w:t xml:space="preserve"> nova e rodando os testes unitários com a versão recente, todos os testes continuaram passando.</w:t>
+      </w:r>
+    </w:p>
+    <w:p>
+      <w:pPr>
+        <w:spacing w:line="240" w:lineRule="auto"/>
+        <w:jc w:val="both"/>
+        <w:rPr>
+          <w:sz w:val="24"/>
+          <w:szCs w:val="24"/>
+        </w:rPr>
+      </w:pPr>
+      <w:r>
+        <w:rPr>
+          <w:sz w:val="24"/>
+          <w:szCs w:val="24"/>
+        </w:rPr>
+        <w:t xml:space="preserve">Porem ao tentar rodar o comando que </w:t>
+      </w:r>
+      <w:proofErr w:type="spellStart"/>
+      <w:r>
+        <w:rPr>
+          <w:sz w:val="24"/>
+          <w:szCs w:val="24"/>
+        </w:rPr>
+        <w:t>popula</w:t>
+      </w:r>
+      <w:proofErr w:type="spellEnd"/>
+      <w:r>
+        <w:rPr>
+          <w:sz w:val="24"/>
+          <w:szCs w:val="24"/>
+        </w:rPr>
+        <w:t xml:space="preserve"> o banco com os dados </w:t>
+      </w:r>
+      <w:proofErr w:type="gramStart"/>
+      <w:r>
+        <w:rPr>
+          <w:sz w:val="24"/>
+          <w:szCs w:val="24"/>
+        </w:rPr>
+        <w:t>do reembolsos</w:t>
+      </w:r>
+      <w:proofErr w:type="gramEnd"/>
+      <w:r>
+        <w:rPr>
+          <w:sz w:val="24"/>
+          <w:szCs w:val="24"/>
+        </w:rPr>
+        <w:t xml:space="preserve">, um novo </w:t>
+      </w:r>
+      <w:proofErr w:type="spellStart"/>
+      <w:r>
+        <w:rPr>
+          <w:sz w:val="24"/>
+          <w:szCs w:val="24"/>
+        </w:rPr>
+        <w:t>contribuidor</w:t>
+      </w:r>
+      <w:proofErr w:type="spellEnd"/>
+      <w:r>
+        <w:rPr>
+          <w:sz w:val="24"/>
+          <w:szCs w:val="24"/>
+        </w:rPr>
+        <w:t xml:space="preserve"> se deparou com um erro ao tentar carregar os dados de reembolso do Jarbas.</w:t>
+      </w:r>
+    </w:p>
+    <w:p>
+      <w:pPr>
+        <w:spacing w:line="240" w:lineRule="auto"/>
+        <w:jc w:val="both"/>
+        <w:rPr>
+          <w:sz w:val="24"/>
+          <w:szCs w:val="24"/>
+        </w:rPr>
+      </w:pPr>
+      <w:r>
+        <w:rPr>
+          <w:sz w:val="24"/>
+          <w:szCs w:val="24"/>
+        </w:rPr>
+        <w:t>O comando que dias antes funcionava como esperado não funcionava mais. Duas coisas chamaram atenção:</w:t>
+      </w:r>
+    </w:p>
+    <w:p>
+      <w:pPr>
+        <w:pStyle w:val="PargrafodaLista"/>
+        <w:numPr>
+          <w:ilvl w:val="0"/>
+          <w:numId w:val="1"/>
+        </w:numPr>
+        <w:spacing w:line="240" w:lineRule="auto"/>
+        <w:jc w:val="both"/>
+        <w:rPr>
+          <w:sz w:val="24"/>
+          <w:szCs w:val="24"/>
+        </w:rPr>
+      </w:pPr>
+      <w:r>
+        <w:rPr>
+          <w:sz w:val="24"/>
+          <w:szCs w:val="24"/>
+        </w:rPr>
+        <w:t>Nenhuma alteração tinha sido feita nesse comando ou em algo que esse comando dependesse.</w:t>
+      </w:r>
+    </w:p>
+    <w:p>
+      <w:pPr>
+        <w:pStyle w:val="PargrafodaLista"/>
+        <w:numPr>
+          <w:ilvl w:val="0"/>
+          <w:numId w:val="1"/>
+        </w:numPr>
+        <w:spacing w:line="240" w:lineRule="auto"/>
+        <w:jc w:val="both"/>
+        <w:rPr>
+          <w:sz w:val="24"/>
+          <w:szCs w:val="24"/>
+        </w:rPr>
+      </w:pPr>
+      <w:r>
+        <w:rPr>
+          <w:sz w:val="24"/>
+          <w:szCs w:val="24"/>
+        </w:rPr>
+        <w:t xml:space="preserve">O </w:t>
+      </w:r>
+      <w:proofErr w:type="spellStart"/>
+      <w:r>
+        <w:rPr>
+          <w:sz w:val="24"/>
+          <w:szCs w:val="24"/>
+        </w:rPr>
+        <w:t>traceback</w:t>
+      </w:r>
+      <w:proofErr w:type="spellEnd"/>
+      <w:r>
+        <w:rPr>
+          <w:sz w:val="24"/>
+          <w:szCs w:val="24"/>
+        </w:rPr>
+        <w:t xml:space="preserve"> mostrava que o erro acontecia exatamente na linha que usava uma função de uma biblioteca externa.</w:t>
+      </w:r>
+    </w:p>
+    <w:p>
+      <w:pPr>
+        <w:spacing w:line="240" w:lineRule="auto"/>
+        <w:jc w:val="both"/>
+        <w:rPr>
+          <w:sz w:val="24"/>
+          <w:szCs w:val="24"/>
+        </w:rPr>
+      </w:pPr>
+      <w:r>
+        <w:rPr>
+          <w:sz w:val="24"/>
+          <w:szCs w:val="24"/>
+        </w:rPr>
+        <w:t xml:space="preserve">Depois ficou claro de que o que quebrou nosso código foi algo “de fora” do projeto. E um pouco de busca mostrou que o </w:t>
+      </w:r>
+      <w:proofErr w:type="spellStart"/>
+      <w:r>
+        <w:rPr>
+          <w:b/>
+          <w:sz w:val="24"/>
+          <w:szCs w:val="24"/>
+        </w:rPr>
+        <w:t>reprint</w:t>
+      </w:r>
+      <w:proofErr w:type="spellEnd"/>
+      <w:r>
+        <w:rPr>
+          <w:b/>
+          <w:sz w:val="24"/>
+          <w:szCs w:val="24"/>
+        </w:rPr>
+        <w:t xml:space="preserve"> </w:t>
+      </w:r>
+      <w:r>
+        <w:rPr>
+          <w:sz w:val="24"/>
+          <w:szCs w:val="24"/>
+        </w:rPr>
+        <w:t>havia</w:t>
+      </w:r>
+      <w:r>
+        <w:rPr>
+          <w:sz w:val="24"/>
+          <w:szCs w:val="24"/>
+        </w:rPr>
+        <w:t xml:space="preserve"> mudado parte do código da função que estava sendo utilizado.</w:t>
+      </w:r>
+    </w:p>
+    <w:p>
+      <w:pPr>
+        <w:spacing w:line="240" w:lineRule="auto"/>
+        <w:jc w:val="both"/>
+        <w:rPr>
+          <w:sz w:val="24"/>
+          <w:szCs w:val="24"/>
+        </w:rPr>
+      </w:pPr>
+      <w:r>
+        <w:rPr>
+          <w:sz w:val="24"/>
+          <w:szCs w:val="24"/>
+        </w:rPr>
+        <w:t>O jeito mais fácil de testar e confirmar foi reinstalar a versão anterior do pacote e tentar rodar novamente o comando. Feito isso, confirmamos que a versão recente quebra o Jarbas.</w:t>
+      </w:r>
+    </w:p>
+    <w:p>
+      <w:pPr>
+        <w:spacing w:line="240" w:lineRule="auto"/>
+        <w:jc w:val="both"/>
+        <w:rPr>
+          <w:sz w:val="24"/>
+          <w:szCs w:val="24"/>
+        </w:rPr>
+      </w:pPr>
+      <w:r>
+        <w:rPr>
+          <w:sz w:val="24"/>
+          <w:szCs w:val="24"/>
+        </w:rPr>
+        <w:t xml:space="preserve">Se o </w:t>
+      </w:r>
+      <w:proofErr w:type="spellStart"/>
+      <w:r>
+        <w:rPr>
+          <w:b/>
+          <w:sz w:val="24"/>
+          <w:szCs w:val="24"/>
+        </w:rPr>
+        <w:t>reprint</w:t>
+      </w:r>
+      <w:proofErr w:type="spellEnd"/>
+      <w:r>
+        <w:rPr>
+          <w:b/>
+          <w:sz w:val="24"/>
+          <w:szCs w:val="24"/>
+        </w:rPr>
+        <w:t xml:space="preserve"> </w:t>
+      </w:r>
+      <w:r>
+        <w:rPr>
+          <w:sz w:val="24"/>
+          <w:szCs w:val="24"/>
+        </w:rPr>
+        <w:t>não</w:t>
+      </w:r>
+      <w:r>
+        <w:rPr>
+          <w:sz w:val="24"/>
+          <w:szCs w:val="24"/>
+        </w:rPr>
+        <w:t xml:space="preserve"> </w:t>
+      </w:r>
+      <w:proofErr w:type="spellStart"/>
+      <w:r>
+        <w:rPr>
+          <w:sz w:val="24"/>
+          <w:szCs w:val="24"/>
+        </w:rPr>
+        <w:t>versionasse</w:t>
+      </w:r>
+      <w:proofErr w:type="spellEnd"/>
+      <w:r>
+        <w:rPr>
+          <w:sz w:val="24"/>
+          <w:szCs w:val="24"/>
+        </w:rPr>
+        <w:t xml:space="preserve"> as suas alterações de códigos além do tradicional </w:t>
+      </w:r>
+      <w:proofErr w:type="spellStart"/>
+      <w:r>
+        <w:rPr>
+          <w:sz w:val="24"/>
+          <w:szCs w:val="24"/>
+        </w:rPr>
+        <w:t>git</w:t>
+      </w:r>
+      <w:proofErr w:type="spellEnd"/>
+      <w:r>
+        <w:rPr>
+          <w:sz w:val="24"/>
+          <w:szCs w:val="24"/>
+        </w:rPr>
+        <w:t>, seria muito difícil voltar a usar a versão anterior. Nesse caso a mudança do código tornou possível e fácil de voltar a usar localmente a versão anterior.</w:t>
+      </w:r>
+    </w:p>
+    <w:p>
+      <w:pPr>
+        <w:spacing w:line="240" w:lineRule="auto"/>
+        <w:jc w:val="both"/>
+        <w:rPr>
+          <w:sz w:val="24"/>
+          <w:szCs w:val="24"/>
+        </w:rPr>
+      </w:pPr>
+      <w:proofErr w:type="spellStart"/>
+      <w:r>
+        <w:rPr>
+          <w:sz w:val="24"/>
+          <w:szCs w:val="24"/>
+        </w:rPr>
+        <w:t>PyUp</w:t>
+      </w:r>
+      <w:proofErr w:type="spellEnd"/>
+      <w:r>
+        <w:rPr>
+          <w:sz w:val="24"/>
+          <w:szCs w:val="24"/>
+        </w:rPr>
+        <w:t xml:space="preserve"> além de ser </w:t>
+      </w:r>
+      <w:r>
+        <w:rPr>
+          <w:rFonts w:cstheme="minorHAnsi"/>
+          <w:sz w:val="24"/>
+          <w:szCs w:val="24"/>
+        </w:rPr>
+        <w:t>u</w:t>
+      </w:r>
+      <w:r>
+        <w:rPr>
+          <w:rFonts w:cstheme="minorHAnsi"/>
+          <w:color w:val="24292E"/>
+          <w:sz w:val="24"/>
+          <w:szCs w:val="24"/>
+          <w:shd w:val="clear" w:color="auto" w:fill="FFFFFF"/>
+        </w:rPr>
+        <w:t xml:space="preserve">ma ferramenta que atualiza todos os arquivos de dependência do Python de seu projeto através de solicitações </w:t>
+      </w:r>
+      <w:proofErr w:type="spellStart"/>
+      <w:r>
+        <w:rPr>
+          <w:rFonts w:cstheme="minorHAnsi"/>
+          <w:color w:val="24292E"/>
+          <w:sz w:val="24"/>
+          <w:szCs w:val="24"/>
+          <w:shd w:val="clear" w:color="auto" w:fill="FFFFFF"/>
+        </w:rPr>
+        <w:t>pull</w:t>
+      </w:r>
+      <w:proofErr w:type="spellEnd"/>
+      <w:r>
+        <w:rPr>
+          <w:rFonts w:cstheme="minorHAnsi"/>
+          <w:color w:val="24292E"/>
+          <w:sz w:val="24"/>
+          <w:szCs w:val="24"/>
+          <w:shd w:val="clear" w:color="auto" w:fill="FFFFFF"/>
+        </w:rPr>
+        <w:t xml:space="preserve"> no GitHub / </w:t>
+      </w:r>
+      <w:proofErr w:type="spellStart"/>
+      <w:r>
+        <w:rPr>
+          <w:rFonts w:cstheme="minorHAnsi"/>
+          <w:color w:val="24292E"/>
+          <w:sz w:val="24"/>
+          <w:szCs w:val="24"/>
+          <w:shd w:val="clear" w:color="auto" w:fill="FFFFFF"/>
+        </w:rPr>
+        <w:t>GitLab</w:t>
+      </w:r>
+      <w:proofErr w:type="spellEnd"/>
+      <w:r>
+        <w:rPr>
+          <w:rFonts w:ascii="Segoe UI" w:hAnsi="Segoe UI" w:cs="Segoe UI"/>
+          <w:color w:val="24292E"/>
+          <w:shd w:val="clear" w:color="auto" w:fill="FFFFFF"/>
+        </w:rPr>
+        <w:t>. É</w:t>
+      </w:r>
+      <w:r>
+        <w:rPr>
+          <w:sz w:val="24"/>
+          <w:szCs w:val="24"/>
+        </w:rPr>
+        <w:t xml:space="preserve"> construído para resolver estruturas especificas, e ambientes Python complexos. Por exemplo, analisa arquivos requirements.txt, </w:t>
+      </w:r>
+      <w:proofErr w:type="spellStart"/>
+      <w:r>
+        <w:rPr>
+          <w:sz w:val="24"/>
+          <w:szCs w:val="24"/>
+        </w:rPr>
+        <w:t>setup.cfg</w:t>
+      </w:r>
+      <w:proofErr w:type="spellEnd"/>
+      <w:r>
+        <w:rPr>
+          <w:sz w:val="24"/>
+          <w:szCs w:val="24"/>
+        </w:rPr>
+        <w:t xml:space="preserve">, tox.ini, </w:t>
+      </w:r>
+      <w:proofErr w:type="spellStart"/>
+      <w:r>
+        <w:rPr>
+          <w:sz w:val="24"/>
+          <w:szCs w:val="24"/>
+        </w:rPr>
+        <w:t>Pipfiles</w:t>
+      </w:r>
+      <w:proofErr w:type="spellEnd"/>
+      <w:r>
+        <w:rPr>
+          <w:sz w:val="24"/>
+          <w:szCs w:val="24"/>
+        </w:rPr>
+        <w:t xml:space="preserve"> e Conda.</w:t>
+      </w:r>
+    </w:p>
+    <w:p>
+      <w:pPr>
+        <w:spacing w:line="240" w:lineRule="auto"/>
+        <w:jc w:val="both"/>
+        <w:rPr>
+          <w:sz w:val="24"/>
+          <w:szCs w:val="24"/>
+        </w:rPr>
+      </w:pPr>
+      <w:r>
+        <w:rPr>
+          <w:sz w:val="24"/>
+          <w:szCs w:val="24"/>
+        </w:rPr>
+        <w:t>Ele contribuiu na análise de arquivos, mantendo sua base de código segura. Atualizada ele aciona as integrações no repositório do GitHub, executa testes de CI automaticamente e é altamente configurável.</w:t>
+      </w:r>
+    </w:p>
+    <w:p>
+      <w:pPr>
+        <w:spacing w:line="240" w:lineRule="auto"/>
+        <w:jc w:val="both"/>
+        <w:rPr>
+          <w:sz w:val="24"/>
+          <w:szCs w:val="24"/>
+        </w:rPr>
+      </w:pPr>
+      <w:r>
+        <w:rPr>
+          <w:sz w:val="24"/>
+          <w:szCs w:val="24"/>
+        </w:rPr>
+        <w:t>Ele pode colabora no relato da situação avisando outras pessoas das mudanças que foram feitas.</w:t>
+      </w:r>
+    </w:p>
+    <w:p>
+      <w:pPr>
+        <w:spacing w:line="240" w:lineRule="auto"/>
+        <w:jc w:val="both"/>
+        <w:rPr>
+          <w:sz w:val="24"/>
+          <w:szCs w:val="24"/>
+        </w:rPr>
+      </w:pPr>
+      <w:r>
+        <w:rPr>
+          <w:sz w:val="24"/>
+          <w:szCs w:val="24"/>
+        </w:rPr>
+        <w:t>Ele ajudou no problema alterando o código permitindo usar a versão anterior.</w:t>
+      </w:r>
+    </w:p>
+    <w:p>
+      <w:pPr>
+        <w:spacing w:line="240" w:lineRule="auto"/>
+      </w:pPr>
       <w:bookmarkStart w:id="0" w:name="_GoBack"/>
       <w:bookmarkEnd w:id="0"/>
     </w:p>
-    <w:p>
-      <w:pPr>
-        <w:jc w:val="both"/>
-        <w:rPr>
-          <w:rFonts w:cstheme="minorHAnsi"/>
-          <w:sz w:val="24"/>
-          <w:szCs w:val="24"/>
-        </w:rPr>
-      </w:pPr>
-      <w:r>
-        <w:rPr>
-          <w:sz w:val="24"/>
-          <w:szCs w:val="24"/>
-        </w:rPr>
-        <w:t xml:space="preserve">O inferno </w:t>
-      </w:r>
-      <w:r>
-        <w:rPr>
-          <w:sz w:val="24"/>
-          <w:szCs w:val="24"/>
-        </w:rPr>
-        <w:t xml:space="preserve">Jarbas das dependências é algo terrível pois quanto mais o sistema cresce, mais pacotes são adicionados </w:t>
-      </w:r>
-      <w:r>
-        <w:rPr>
-          <w:rFonts w:cstheme="minorHAnsi"/>
-          <w:iCs/>
-          <w:spacing w:val="-5"/>
-          <w:sz w:val="24"/>
-          <w:szCs w:val="24"/>
-          <w:shd w:val="clear" w:color="auto" w:fill="FFFFFF"/>
-        </w:rPr>
-        <w:t xml:space="preserve">a ele, </w:t>
-      </w:r>
-      <w:r>
-        <w:rPr>
-          <w:rFonts w:cstheme="minorHAnsi"/>
-          <w:iCs/>
-          <w:spacing w:val="-5"/>
-          <w:sz w:val="24"/>
-          <w:szCs w:val="24"/>
-          <w:shd w:val="clear" w:color="auto" w:fill="FFFFFF"/>
-        </w:rPr>
-        <w:t xml:space="preserve">por isso será </w:t>
-      </w:r>
-      <w:r>
-        <w:rPr>
-          <w:rFonts w:cstheme="minorHAnsi"/>
-          <w:iCs/>
-          <w:spacing w:val="-5"/>
-          <w:sz w:val="24"/>
-          <w:szCs w:val="24"/>
-          <w:shd w:val="clear" w:color="auto" w:fill="FFFFFF"/>
-        </w:rPr>
-        <w:t xml:space="preserve">maior a possibilidade de, um dia, </w:t>
-      </w:r>
-      <w:r>
-        <w:rPr>
-          <w:rFonts w:cstheme="minorHAnsi"/>
-          <w:iCs/>
-          <w:spacing w:val="-5"/>
-          <w:sz w:val="24"/>
-          <w:szCs w:val="24"/>
-          <w:shd w:val="clear" w:color="auto" w:fill="FFFFFF"/>
-        </w:rPr>
-        <w:t xml:space="preserve">você encontrar-se em grande </w:t>
-      </w:r>
-      <w:r>
-        <w:rPr>
-          <w:rFonts w:cstheme="minorHAnsi"/>
-          <w:iCs/>
-          <w:spacing w:val="-5"/>
-          <w:sz w:val="24"/>
-          <w:szCs w:val="24"/>
-          <w:shd w:val="clear" w:color="auto" w:fill="FFFFFF"/>
-        </w:rPr>
-        <w:t>desespero.</w:t>
-      </w:r>
-      <w:r>
-        <w:rPr>
-          <w:rFonts w:cstheme="minorHAnsi"/>
-          <w:iCs/>
-          <w:spacing w:val="-5"/>
-          <w:sz w:val="24"/>
-          <w:szCs w:val="24"/>
-          <w:shd w:val="clear" w:color="auto" w:fill="FFFFFF"/>
-        </w:rPr>
-        <w:t xml:space="preserve"> </w:t>
-      </w:r>
-      <w:r>
-        <w:rPr>
-          <w:rFonts w:asciiTheme="majorHAnsi" w:hAnsiTheme="majorHAnsi" w:cstheme="majorHAnsi"/>
-          <w:color w:val="000000"/>
-          <w:sz w:val="24"/>
-          <w:szCs w:val="24"/>
-        </w:rPr>
-        <w:t xml:space="preserve">Em </w:t>
-      </w:r>
-      <w:r>
-        <w:rPr>
-          <w:rFonts w:cstheme="minorHAnsi"/>
-          <w:color w:val="000000"/>
-          <w:sz w:val="24"/>
-          <w:szCs w:val="24"/>
-        </w:rPr>
-        <w:t>sistemas com muitas dependências, lançar novos pacotes de versões pode se tornar rapidamente um pesadelo. Se as especificações das dependências são muito amarradas você corre o risco de um bloqueio de versão</w:t>
-      </w:r>
-      <w:r>
-        <w:rPr>
-          <w:rFonts w:cstheme="minorHAnsi"/>
-          <w:sz w:val="24"/>
-          <w:szCs w:val="24"/>
-        </w:rPr>
-        <w:t>.</w:t>
-      </w:r>
-    </w:p>
-    <w:p>
-      <w:pPr>
-        <w:jc w:val="both"/>
-        <w:rPr>
-          <w:sz w:val="24"/>
-          <w:szCs w:val="24"/>
-        </w:rPr>
-      </w:pPr>
-      <w:r>
-        <w:rPr>
-          <w:sz w:val="24"/>
-          <w:szCs w:val="24"/>
-        </w:rPr>
-        <w:t xml:space="preserve">No caso Jarbas era usado o </w:t>
-      </w:r>
-      <w:proofErr w:type="spellStart"/>
-      <w:r>
-        <w:rPr>
-          <w:sz w:val="24"/>
-          <w:szCs w:val="24"/>
-        </w:rPr>
-        <w:t>PyUp</w:t>
-      </w:r>
-      <w:proofErr w:type="spellEnd"/>
-      <w:r>
-        <w:rPr>
-          <w:sz w:val="24"/>
-          <w:szCs w:val="24"/>
-        </w:rPr>
-        <w:t xml:space="preserve"> para manter a lista de dependências atualizadas automaticamente.</w:t>
-      </w:r>
-    </w:p>
-    <w:p>
-      <w:pPr>
-        <w:jc w:val="both"/>
-        <w:rPr>
-          <w:sz w:val="24"/>
-          <w:szCs w:val="24"/>
-        </w:rPr>
-      </w:pPr>
-      <w:r>
-        <w:rPr>
-          <w:sz w:val="24"/>
-          <w:szCs w:val="24"/>
-        </w:rPr>
-        <w:t xml:space="preserve">Um pacote que usamos, o </w:t>
-      </w:r>
-      <w:proofErr w:type="spellStart"/>
-      <w:r>
-        <w:rPr>
-          <w:b/>
-          <w:sz w:val="24"/>
-          <w:szCs w:val="24"/>
-        </w:rPr>
-        <w:t>reprint</w:t>
-      </w:r>
-      <w:proofErr w:type="spellEnd"/>
-      <w:r>
-        <w:rPr>
-          <w:b/>
-          <w:sz w:val="24"/>
-          <w:szCs w:val="24"/>
-        </w:rPr>
-        <w:t xml:space="preserve">, </w:t>
-      </w:r>
-      <w:r>
-        <w:rPr>
-          <w:sz w:val="24"/>
-          <w:szCs w:val="24"/>
-        </w:rPr>
-        <w:t>l</w:t>
-      </w:r>
-      <w:r>
-        <w:rPr>
-          <w:sz w:val="24"/>
-          <w:szCs w:val="24"/>
-        </w:rPr>
-        <w:t>anç</w:t>
-      </w:r>
-      <w:r>
-        <w:rPr>
-          <w:sz w:val="24"/>
-          <w:szCs w:val="24"/>
-        </w:rPr>
-        <w:t>ou uma versão</w:t>
-      </w:r>
-      <w:r>
-        <w:rPr>
-          <w:sz w:val="24"/>
-          <w:szCs w:val="24"/>
-        </w:rPr>
-        <w:t xml:space="preserve"> nova e rodando os testes unitários com a versão recente, todos os testes continuaram passando.</w:t>
-      </w:r>
-    </w:p>
-    <w:p>
-      <w:pPr>
-        <w:jc w:val="both"/>
-        <w:rPr>
-          <w:sz w:val="24"/>
-          <w:szCs w:val="24"/>
-        </w:rPr>
-      </w:pPr>
-      <w:r>
-        <w:rPr>
-          <w:sz w:val="24"/>
-          <w:szCs w:val="24"/>
-        </w:rPr>
-        <w:t xml:space="preserve">Porem ao tentar rodar o comando que </w:t>
-      </w:r>
-      <w:proofErr w:type="spellStart"/>
-      <w:r>
-        <w:rPr>
-          <w:sz w:val="24"/>
-          <w:szCs w:val="24"/>
-        </w:rPr>
-        <w:t>popula</w:t>
-      </w:r>
-      <w:proofErr w:type="spellEnd"/>
-      <w:r>
-        <w:rPr>
-          <w:sz w:val="24"/>
-          <w:szCs w:val="24"/>
-        </w:rPr>
-        <w:t xml:space="preserve"> o banco com os dados do reembolsos, um novo </w:t>
-      </w:r>
-      <w:proofErr w:type="spellStart"/>
-      <w:r>
-        <w:rPr>
-          <w:sz w:val="24"/>
-          <w:szCs w:val="24"/>
-        </w:rPr>
-        <w:t>contribuidor</w:t>
-      </w:r>
-      <w:proofErr w:type="spellEnd"/>
-      <w:r>
-        <w:rPr>
-          <w:sz w:val="24"/>
-          <w:szCs w:val="24"/>
-        </w:rPr>
-        <w:t xml:space="preserve"> se deparou com um erro ao tentar carregar os dados de reembolso do Jarbas.</w:t>
-      </w:r>
-    </w:p>
-    <w:p/>
     <w:sectPr>
       <w:pgSz w:w="11906" w:h="16838"/>
       <w:pgMar w:top="1417" w:right="1701" w:bottom="1417" w:left="1701" w:header="708" w:footer="708" w:gutter="0"/>

</xml_diff>